<commit_message>
minor adjustments for task1
</commit_message>
<xml_diff>
--- a/a2_classification/documentation.docx
+++ b/a2_classification/documentation.docx
@@ -1334,16 +1334,14 @@
         <w:rPr>
           <w:lang w:val="de-CH"/>
         </w:rPr>
-        <w:t xml:space="preserve">ll mit </w:t>
-      </w:r>
-      <w:proofErr w:type="gramStart"/>
-      <w:r>
-        <w:rPr>
-          <w:lang w:val="de-CH"/>
-        </w:rPr>
-        <w:t>den gelernten Parameter</w:t>
-      </w:r>
-      <w:proofErr w:type="gramEnd"/>
+        <w:t>ll mit den gelernten Parameter</w:t>
+      </w:r>
+      <w:r>
+        <w:rPr>
+          <w:lang w:val="de-CH"/>
+        </w:rPr>
+        <w:t>n</w:t>
+      </w:r>
       <w:r>
         <w:rPr>
           <w:lang w:val="de-CH"/>
@@ -2281,14 +2279,12 @@
         </w:rPr>
         <w:t xml:space="preserve">lgorithmen, </w:t>
       </w:r>
-      <w:proofErr w:type="spellStart"/>
-      <w:r>
-        <w:rPr>
-          <w:lang w:val="de-CH"/>
-        </w:rPr>
-        <w:t>funktionen</w:t>
-      </w:r>
-      <w:proofErr w:type="spellEnd"/>
+      <w:r>
+        <w:rPr>
+          <w:lang w:val="de-CH"/>
+        </w:rPr>
+        <w:t>Funktionen</w:t>
+      </w:r>
       <w:r>
         <w:rPr>
           <w:lang w:val="de-CH"/>
@@ -8841,13 +8837,984 @@
         <w:rPr>
           <w:lang w:val="de-CH"/>
         </w:rPr>
-        <w:t xml:space="preserve"> Hier nehme ich deshalb dieses Model und trainiere es für eine längere Zeit.</w:t>
+        <w:t xml:space="preserve"> Hier nehme ich deshalb dieses Model und trainiere es für </w:t>
+      </w:r>
+      <w:r>
+        <w:rPr>
+          <w:b/>
+          <w:lang w:val="de-CH"/>
+        </w:rPr>
+        <w:t>200</w:t>
+      </w:r>
+      <w:r>
+        <w:rPr>
+          <w:b/>
+          <w:lang w:val="de-CH"/>
+        </w:rPr>
+        <w:t>’</w:t>
+      </w:r>
+      <w:r>
+        <w:rPr>
+          <w:b/>
+          <w:lang w:val="de-CH"/>
+        </w:rPr>
+        <w:t xml:space="preserve">000 Gradient </w:t>
+      </w:r>
+      <w:proofErr w:type="spellStart"/>
+      <w:r>
+        <w:rPr>
+          <w:b/>
+          <w:lang w:val="de-CH"/>
+        </w:rPr>
+        <w:t>Descent</w:t>
+      </w:r>
+      <w:proofErr w:type="spellEnd"/>
+      <w:r>
+        <w:rPr>
+          <w:b/>
+          <w:lang w:val="de-CH"/>
+        </w:rPr>
+        <w:t xml:space="preserve"> Iterationen</w:t>
+      </w:r>
+      <w:r>
+        <w:rPr>
+          <w:lang w:val="de-CH"/>
+        </w:rPr>
+        <w:t xml:space="preserve"> mit </w:t>
+      </w:r>
+      <w:proofErr w:type="spellStart"/>
+      <w:r>
+        <w:rPr>
+          <w:b/>
+          <w:lang w:val="de-CH"/>
+        </w:rPr>
+        <w:t>alpha</w:t>
+      </w:r>
+      <w:proofErr w:type="spellEnd"/>
+      <w:r>
+        <w:rPr>
+          <w:b/>
+          <w:lang w:val="de-CH"/>
+        </w:rPr>
+        <w:t>=20</w:t>
+      </w:r>
+      <w:r>
+        <w:rPr>
+          <w:lang w:val="de-CH"/>
+        </w:rPr>
+        <w:t xml:space="preserve"> (war </w:t>
+      </w:r>
+      <w:r>
+        <w:rPr>
+          <w:lang w:val="de-CH"/>
+        </w:rPr>
+        <w:t xml:space="preserve">die höchst mögliche </w:t>
+      </w:r>
+      <w:proofErr w:type="spellStart"/>
+      <w:r>
+        <w:rPr>
+          <w:lang w:val="de-CH"/>
+        </w:rPr>
+        <w:t>l</w:t>
+      </w:r>
+      <w:r>
+        <w:rPr>
+          <w:lang w:val="de-CH"/>
+        </w:rPr>
+        <w:t>earning</w:t>
+      </w:r>
+      <w:proofErr w:type="spellEnd"/>
+      <w:r>
+        <w:rPr>
+          <w:lang w:val="de-CH"/>
+        </w:rPr>
+        <w:t xml:space="preserve"> rate, die die Kostenfunktion noch zur Konvergenz gebracht hat, mehr als 20 war zu viel)</w:t>
+      </w:r>
+      <w:r>
+        <w:rPr>
+          <w:lang w:val="de-CH"/>
+        </w:rPr>
+        <w:t xml:space="preserve"> und wie gehabt </w:t>
+      </w:r>
+      <w:proofErr w:type="spellStart"/>
+      <w:r>
+        <w:rPr>
+          <w:b/>
+          <w:lang w:val="de-CH"/>
+        </w:rPr>
+        <w:t>lambda</w:t>
+      </w:r>
+      <w:proofErr w:type="spellEnd"/>
+      <w:r>
+        <w:rPr>
+          <w:b/>
+          <w:lang w:val="de-CH"/>
+        </w:rPr>
+        <w:t>=0</w:t>
+      </w:r>
+      <w:r>
+        <w:rPr>
+          <w:lang w:val="de-CH"/>
+        </w:rPr>
+        <w:t>.</w:t>
+      </w:r>
+      <w:r>
+        <w:rPr>
+          <w:lang w:val="de-CH"/>
+        </w:rPr>
+        <w:t xml:space="preserve"> </w:t>
+      </w:r>
+    </w:p>
+    <w:p>
+      <w:pPr>
+        <w:rPr>
+          <w:lang w:val="de-CH"/>
+        </w:rPr>
+      </w:pPr>
+      <w:r>
+        <w:rPr>
+          <w:noProof/>
+        </w:rPr>
+        <w:drawing>
+          <wp:inline distT="0" distB="0" distL="0" distR="0" wp14:anchorId="6C2AD53A" wp14:editId="1EAB8103">
+            <wp:extent cx="3752491" cy="3378578"/>
+            <wp:effectExtent l="0" t="0" r="635" b="0"/>
+            <wp:docPr id="24" name="Picture 24"/>
+            <wp:cNvGraphicFramePr>
+              <a:graphicFrameLocks xmlns:a="http://schemas.openxmlformats.org/drawingml/2006/main" noChangeAspect="1"/>
+            </wp:cNvGraphicFramePr>
+            <a:graphic xmlns:a="http://schemas.openxmlformats.org/drawingml/2006/main">
+              <a:graphicData uri="http://schemas.openxmlformats.org/drawingml/2006/picture">
+                <pic:pic xmlns:pic="http://schemas.openxmlformats.org/drawingml/2006/picture">
+                  <pic:nvPicPr>
+                    <pic:cNvPr id="1" name=""/>
+                    <pic:cNvPicPr/>
+                  </pic:nvPicPr>
+                  <pic:blipFill>
+                    <a:blip r:embed="rId18"/>
+                    <a:stretch>
+                      <a:fillRect/>
+                    </a:stretch>
+                  </pic:blipFill>
+                  <pic:spPr>
+                    <a:xfrm>
+                      <a:off x="0" y="0"/>
+                      <a:ext cx="3767055" cy="3391690"/>
+                    </a:xfrm>
+                    <a:prstGeom prst="rect">
+                      <a:avLst/>
+                    </a:prstGeom>
+                  </pic:spPr>
+                </pic:pic>
+              </a:graphicData>
+            </a:graphic>
+          </wp:inline>
+        </w:drawing>
+      </w:r>
+    </w:p>
+    <w:p>
+      <w:pPr>
+        <w:rPr>
+          <w:lang w:val="de-CH"/>
+        </w:rPr>
+      </w:pPr>
+      <w:proofErr w:type="spellStart"/>
+      <w:r>
+        <w:rPr>
+          <w:lang w:val="de-CH"/>
+        </w:rPr>
+        <w:t>Letzer</w:t>
+      </w:r>
+      <w:proofErr w:type="spellEnd"/>
+      <w:r>
+        <w:rPr>
+          <w:lang w:val="de-CH"/>
+        </w:rPr>
+        <w:t xml:space="preserve"> Wert der Kostenfunktion (log </w:t>
+      </w:r>
+      <w:proofErr w:type="spellStart"/>
+      <w:r>
+        <w:rPr>
+          <w:lang w:val="de-CH"/>
+        </w:rPr>
+        <w:t>cost</w:t>
+      </w:r>
+      <w:proofErr w:type="spellEnd"/>
+      <w:r>
+        <w:rPr>
+          <w:lang w:val="de-CH"/>
+        </w:rPr>
+        <w:t xml:space="preserve">) </w:t>
+      </w:r>
+      <w:r>
+        <w:rPr>
+          <w:lang w:val="de-CH"/>
+        </w:rPr>
+        <w:t>=</w:t>
+      </w:r>
+      <w:r>
+        <w:rPr>
+          <w:lang w:val="de-CH"/>
+        </w:rPr>
+        <w:t xml:space="preserve"> 0.004823863782946</w:t>
+      </w:r>
+    </w:p>
+    <w:p>
+      <w:pPr>
+        <w:rPr>
+          <w:lang w:val="de-CH"/>
+        </w:rPr>
+      </w:pPr>
+      <w:r>
+        <w:rPr>
+          <w:lang w:val="de-CH"/>
+        </w:rPr>
+        <w:t>Nach über 5 Minuten Trainingszeit a</w:t>
+      </w:r>
+      <w:r>
+        <w:rPr>
+          <w:lang w:val="de-CH"/>
+        </w:rPr>
+        <w:t xml:space="preserve">uf den 8 </w:t>
+      </w:r>
+      <w:proofErr w:type="spellStart"/>
+      <w:r>
+        <w:rPr>
+          <w:lang w:val="de-CH"/>
+        </w:rPr>
+        <w:t>cores</w:t>
+      </w:r>
+      <w:proofErr w:type="spellEnd"/>
+      <w:r>
+        <w:rPr>
+          <w:lang w:val="de-CH"/>
+        </w:rPr>
+        <w:t xml:space="preserve"> meiner i7 CPU konnte ich das Resultat tatsächlich </w:t>
+      </w:r>
+      <w:r>
+        <w:rPr>
+          <w:lang w:val="de-CH"/>
+        </w:rPr>
+        <w:t>noch</w:t>
+      </w:r>
+      <w:r>
+        <w:rPr>
+          <w:lang w:val="de-CH"/>
+        </w:rPr>
+        <w:t xml:space="preserve"> ein kleines bisschen verbessern</w:t>
+      </w:r>
+      <w:r>
+        <w:rPr>
+          <w:lang w:val="de-CH"/>
+        </w:rPr>
+        <w:t xml:space="preserve"> auf eine </w:t>
+      </w:r>
+      <w:r>
+        <w:rPr>
+          <w:b/>
+          <w:lang w:val="de-CH"/>
+        </w:rPr>
+        <w:t>F-Score von 0.82</w:t>
+      </w:r>
+      <w:r>
+        <w:rPr>
+          <w:b/>
+          <w:lang w:val="de-CH"/>
+        </w:rPr>
+        <w:t xml:space="preserve"> </w:t>
+      </w:r>
+      <w:r>
+        <w:rPr>
+          <w:lang w:val="de-CH"/>
+        </w:rPr>
+        <w:t>auf dem Test-set</w:t>
+      </w:r>
+      <w:r>
+        <w:rPr>
+          <w:lang w:val="de-CH"/>
+        </w:rPr>
+        <w:t>.</w:t>
       </w:r>
       <w:bookmarkStart w:id="0" w:name="_GoBack"/>
       <w:bookmarkEnd w:id="0"/>
     </w:p>
+    <w:p>
+      <w:pPr>
+        <w:pStyle w:val="NoSpacing"/>
+        <w:rPr>
+          <w:rFonts w:ascii="Courier New" w:hAnsi="Courier New" w:cs="Courier New"/>
+          <w:sz w:val="18"/>
+        </w:rPr>
+      </w:pPr>
+      <w:r>
+        <w:rPr>
+          <w:rFonts w:ascii="Courier New" w:hAnsi="Courier New" w:cs="Courier New"/>
+          <w:sz w:val="18"/>
+        </w:rPr>
+        <w:t>Evaluation on training set:</w:t>
+      </w:r>
+    </w:p>
+    <w:p>
+      <w:pPr>
+        <w:pStyle w:val="NoSpacing"/>
+        <w:rPr>
+          <w:rFonts w:ascii="Courier New" w:hAnsi="Courier New" w:cs="Courier New"/>
+          <w:sz w:val="18"/>
+        </w:rPr>
+      </w:pPr>
+      <w:r>
+        <w:rPr>
+          <w:rFonts w:ascii="Courier New" w:hAnsi="Courier New" w:cs="Courier New"/>
+          <w:sz w:val="18"/>
+        </w:rPr>
+        <w:t>Confusion Matrix:</w:t>
+      </w:r>
+    </w:p>
+    <w:p>
+      <w:pPr>
+        <w:pStyle w:val="NoSpacing"/>
+        <w:rPr>
+          <w:rFonts w:ascii="Courier New" w:hAnsi="Courier New" w:cs="Courier New"/>
+          <w:sz w:val="18"/>
+        </w:rPr>
+      </w:pPr>
+      <w:r>
+        <w:rPr>
+          <w:rFonts w:ascii="Courier New" w:hAnsi="Courier New" w:cs="Courier New"/>
+          <w:sz w:val="18"/>
+        </w:rPr>
+        <w:t>+-------------+</w:t>
+      </w:r>
+    </w:p>
+    <w:p>
+      <w:pPr>
+        <w:pStyle w:val="NoSpacing"/>
+        <w:rPr>
+          <w:rFonts w:ascii="Courier New" w:hAnsi="Courier New" w:cs="Courier New"/>
+          <w:sz w:val="18"/>
+        </w:rPr>
+      </w:pPr>
+      <w:r>
+        <w:rPr>
+          <w:rFonts w:ascii="Courier New" w:hAnsi="Courier New" w:cs="Courier New"/>
+          <w:sz w:val="18"/>
+        </w:rPr>
+        <w:t>|   95 |   10 |</w:t>
+      </w:r>
+    </w:p>
+    <w:p>
+      <w:pPr>
+        <w:pStyle w:val="NoSpacing"/>
+        <w:rPr>
+          <w:rFonts w:ascii="Courier New" w:hAnsi="Courier New" w:cs="Courier New"/>
+          <w:sz w:val="18"/>
+        </w:rPr>
+      </w:pPr>
+      <w:r>
+        <w:rPr>
+          <w:rFonts w:ascii="Courier New" w:hAnsi="Courier New" w:cs="Courier New"/>
+          <w:sz w:val="18"/>
+        </w:rPr>
+        <w:t>|-------------|</w:t>
+      </w:r>
+    </w:p>
+    <w:p>
+      <w:pPr>
+        <w:pStyle w:val="NoSpacing"/>
+        <w:rPr>
+          <w:rFonts w:ascii="Courier New" w:hAnsi="Courier New" w:cs="Courier New"/>
+          <w:sz w:val="18"/>
+        </w:rPr>
+      </w:pPr>
+      <w:r>
+        <w:rPr>
+          <w:rFonts w:ascii="Courier New" w:hAnsi="Courier New" w:cs="Courier New"/>
+          <w:sz w:val="18"/>
+        </w:rPr>
+        <w:t>|   18 |15522 |</w:t>
+      </w:r>
+    </w:p>
+    <w:p>
+      <w:pPr>
+        <w:pStyle w:val="NoSpacing"/>
+        <w:rPr>
+          <w:rFonts w:ascii="Courier New" w:hAnsi="Courier New" w:cs="Courier New"/>
+          <w:sz w:val="18"/>
+        </w:rPr>
+      </w:pPr>
+      <w:r>
+        <w:rPr>
+          <w:rFonts w:ascii="Courier New" w:hAnsi="Courier New" w:cs="Courier New"/>
+          <w:sz w:val="18"/>
+        </w:rPr>
+        <w:lastRenderedPageBreak/>
+        <w:t>+-------------+</w:t>
+      </w:r>
+    </w:p>
+    <w:p>
+      <w:pPr>
+        <w:pStyle w:val="NoSpacing"/>
+        <w:rPr>
+          <w:rFonts w:ascii="Courier New" w:hAnsi="Courier New" w:cs="Courier New"/>
+          <w:sz w:val="18"/>
+        </w:rPr>
+      </w:pPr>
+      <w:r>
+        <w:rPr>
+          <w:rFonts w:ascii="Courier New" w:hAnsi="Courier New" w:cs="Courier New"/>
+          <w:sz w:val="18"/>
+        </w:rPr>
+        <w:t>Accuracy:</w:t>
+      </w:r>
+      <w:r>
+        <w:rPr>
+          <w:rFonts w:ascii="Courier New" w:hAnsi="Courier New" w:cs="Courier New"/>
+          <w:sz w:val="18"/>
+        </w:rPr>
+        <w:tab/>
+        <w:t>0.998</w:t>
+      </w:r>
+    </w:p>
+    <w:p>
+      <w:pPr>
+        <w:pStyle w:val="NoSpacing"/>
+        <w:rPr>
+          <w:rFonts w:ascii="Courier New" w:hAnsi="Courier New" w:cs="Courier New"/>
+          <w:sz w:val="18"/>
+        </w:rPr>
+      </w:pPr>
+      <w:r>
+        <w:rPr>
+          <w:rFonts w:ascii="Courier New" w:hAnsi="Courier New" w:cs="Courier New"/>
+          <w:sz w:val="18"/>
+        </w:rPr>
+        <w:t>Precision:</w:t>
+      </w:r>
+      <w:r>
+        <w:rPr>
+          <w:rFonts w:ascii="Courier New" w:hAnsi="Courier New" w:cs="Courier New"/>
+          <w:sz w:val="18"/>
+        </w:rPr>
+        <w:tab/>
+        <w:t>0.905</w:t>
+      </w:r>
+    </w:p>
+    <w:p>
+      <w:pPr>
+        <w:pStyle w:val="NoSpacing"/>
+        <w:rPr>
+          <w:rFonts w:ascii="Courier New" w:hAnsi="Courier New" w:cs="Courier New"/>
+          <w:sz w:val="18"/>
+        </w:rPr>
+      </w:pPr>
+      <w:r>
+        <w:rPr>
+          <w:rFonts w:ascii="Courier New" w:hAnsi="Courier New" w:cs="Courier New"/>
+          <w:sz w:val="18"/>
+        </w:rPr>
+        <w:t xml:space="preserve">Recall: </w:t>
+      </w:r>
+      <w:r>
+        <w:rPr>
+          <w:rFonts w:ascii="Courier New" w:hAnsi="Courier New" w:cs="Courier New"/>
+          <w:sz w:val="18"/>
+        </w:rPr>
+        <w:tab/>
+        <w:t>0.841</w:t>
+      </w:r>
+    </w:p>
+    <w:p>
+      <w:pPr>
+        <w:pStyle w:val="NoSpacing"/>
+        <w:rPr>
+          <w:rFonts w:ascii="Courier New" w:hAnsi="Courier New" w:cs="Courier New"/>
+          <w:sz w:val="18"/>
+        </w:rPr>
+      </w:pPr>
+      <w:r>
+        <w:rPr>
+          <w:rFonts w:ascii="Courier New" w:hAnsi="Courier New" w:cs="Courier New"/>
+          <w:sz w:val="18"/>
+        </w:rPr>
+        <w:t>F-Score:</w:t>
+      </w:r>
+      <w:r>
+        <w:rPr>
+          <w:rFonts w:ascii="Courier New" w:hAnsi="Courier New" w:cs="Courier New"/>
+          <w:sz w:val="18"/>
+        </w:rPr>
+        <w:tab/>
+        <w:t>0.872</w:t>
+      </w:r>
+    </w:p>
+    <w:p>
+      <w:pPr>
+        <w:pStyle w:val="NoSpacing"/>
+        <w:rPr>
+          <w:rFonts w:ascii="Courier New" w:hAnsi="Courier New" w:cs="Courier New"/>
+          <w:sz w:val="18"/>
+        </w:rPr>
+      </w:pPr>
+    </w:p>
+    <w:p>
+      <w:pPr>
+        <w:pStyle w:val="NoSpacing"/>
+        <w:rPr>
+          <w:rFonts w:ascii="Courier New" w:hAnsi="Courier New" w:cs="Courier New"/>
+          <w:sz w:val="18"/>
+        </w:rPr>
+      </w:pPr>
+      <w:r>
+        <w:rPr>
+          <w:rFonts w:ascii="Courier New" w:hAnsi="Courier New" w:cs="Courier New"/>
+          <w:sz w:val="18"/>
+        </w:rPr>
+        <w:t>Evaluation on validation set:</w:t>
+      </w:r>
+    </w:p>
+    <w:p>
+      <w:pPr>
+        <w:pStyle w:val="NoSpacing"/>
+        <w:rPr>
+          <w:rFonts w:ascii="Courier New" w:hAnsi="Courier New" w:cs="Courier New"/>
+          <w:sz w:val="18"/>
+        </w:rPr>
+      </w:pPr>
+      <w:r>
+        <w:rPr>
+          <w:rFonts w:ascii="Courier New" w:hAnsi="Courier New" w:cs="Courier New"/>
+          <w:sz w:val="18"/>
+        </w:rPr>
+        <w:t>Confusion Matrix:</w:t>
+      </w:r>
+    </w:p>
+    <w:p>
+      <w:pPr>
+        <w:pStyle w:val="NoSpacing"/>
+        <w:rPr>
+          <w:rFonts w:ascii="Courier New" w:hAnsi="Courier New" w:cs="Courier New"/>
+          <w:sz w:val="18"/>
+        </w:rPr>
+      </w:pPr>
+      <w:r>
+        <w:rPr>
+          <w:rFonts w:ascii="Courier New" w:hAnsi="Courier New" w:cs="Courier New"/>
+          <w:sz w:val="18"/>
+        </w:rPr>
+        <w:t>+-------------+</w:t>
+      </w:r>
+    </w:p>
+    <w:p>
+      <w:pPr>
+        <w:pStyle w:val="NoSpacing"/>
+        <w:rPr>
+          <w:rFonts w:ascii="Courier New" w:hAnsi="Courier New" w:cs="Courier New"/>
+          <w:sz w:val="18"/>
+        </w:rPr>
+      </w:pPr>
+      <w:r>
+        <w:rPr>
+          <w:rFonts w:ascii="Courier New" w:hAnsi="Courier New" w:cs="Courier New"/>
+          <w:sz w:val="18"/>
+        </w:rPr>
+        <w:t>|   15 |    1 |</w:t>
+      </w:r>
+    </w:p>
+    <w:p>
+      <w:pPr>
+        <w:pStyle w:val="NoSpacing"/>
+        <w:rPr>
+          <w:rFonts w:ascii="Courier New" w:hAnsi="Courier New" w:cs="Courier New"/>
+          <w:sz w:val="18"/>
+        </w:rPr>
+      </w:pPr>
+      <w:r>
+        <w:rPr>
+          <w:rFonts w:ascii="Courier New" w:hAnsi="Courier New" w:cs="Courier New"/>
+          <w:sz w:val="18"/>
+        </w:rPr>
+        <w:t>|-------------|</w:t>
+      </w:r>
+    </w:p>
+    <w:p>
+      <w:pPr>
+        <w:pStyle w:val="NoSpacing"/>
+        <w:rPr>
+          <w:rFonts w:ascii="Courier New" w:hAnsi="Courier New" w:cs="Courier New"/>
+          <w:sz w:val="18"/>
+        </w:rPr>
+      </w:pPr>
+      <w:r>
+        <w:rPr>
+          <w:rFonts w:ascii="Courier New" w:hAnsi="Courier New" w:cs="Courier New"/>
+          <w:sz w:val="18"/>
+        </w:rPr>
+        <w:t>|    5 | 1717 |</w:t>
+      </w:r>
+    </w:p>
+    <w:p>
+      <w:pPr>
+        <w:pStyle w:val="NoSpacing"/>
+        <w:rPr>
+          <w:rFonts w:ascii="Courier New" w:hAnsi="Courier New" w:cs="Courier New"/>
+          <w:sz w:val="18"/>
+        </w:rPr>
+      </w:pPr>
+      <w:r>
+        <w:rPr>
+          <w:rFonts w:ascii="Courier New" w:hAnsi="Courier New" w:cs="Courier New"/>
+          <w:sz w:val="18"/>
+        </w:rPr>
+        <w:t>+-------------+</w:t>
+      </w:r>
+    </w:p>
+    <w:p>
+      <w:pPr>
+        <w:pStyle w:val="NoSpacing"/>
+        <w:rPr>
+          <w:rFonts w:ascii="Courier New" w:hAnsi="Courier New" w:cs="Courier New"/>
+          <w:sz w:val="18"/>
+        </w:rPr>
+      </w:pPr>
+      <w:r>
+        <w:rPr>
+          <w:rFonts w:ascii="Courier New" w:hAnsi="Courier New" w:cs="Courier New"/>
+          <w:sz w:val="18"/>
+        </w:rPr>
+        <w:t>Accuracy:</w:t>
+      </w:r>
+      <w:r>
+        <w:rPr>
+          <w:rFonts w:ascii="Courier New" w:hAnsi="Courier New" w:cs="Courier New"/>
+          <w:sz w:val="18"/>
+        </w:rPr>
+        <w:tab/>
+        <w:t>0.997</w:t>
+      </w:r>
+    </w:p>
+    <w:p>
+      <w:pPr>
+        <w:pStyle w:val="NoSpacing"/>
+        <w:rPr>
+          <w:rFonts w:ascii="Courier New" w:hAnsi="Courier New" w:cs="Courier New"/>
+          <w:sz w:val="18"/>
+        </w:rPr>
+      </w:pPr>
+      <w:r>
+        <w:rPr>
+          <w:rFonts w:ascii="Courier New" w:hAnsi="Courier New" w:cs="Courier New"/>
+          <w:sz w:val="18"/>
+        </w:rPr>
+        <w:t>Precision:</w:t>
+      </w:r>
+      <w:r>
+        <w:rPr>
+          <w:rFonts w:ascii="Courier New" w:hAnsi="Courier New" w:cs="Courier New"/>
+          <w:sz w:val="18"/>
+        </w:rPr>
+        <w:tab/>
+        <w:t>0.938</w:t>
+      </w:r>
+    </w:p>
+    <w:p>
+      <w:pPr>
+        <w:pStyle w:val="NoSpacing"/>
+        <w:rPr>
+          <w:rFonts w:ascii="Courier New" w:hAnsi="Courier New" w:cs="Courier New"/>
+          <w:sz w:val="18"/>
+        </w:rPr>
+      </w:pPr>
+      <w:r>
+        <w:rPr>
+          <w:rFonts w:ascii="Courier New" w:hAnsi="Courier New" w:cs="Courier New"/>
+          <w:sz w:val="18"/>
+        </w:rPr>
+        <w:t xml:space="preserve">Recall: </w:t>
+      </w:r>
+      <w:r>
+        <w:rPr>
+          <w:rFonts w:ascii="Courier New" w:hAnsi="Courier New" w:cs="Courier New"/>
+          <w:sz w:val="18"/>
+        </w:rPr>
+        <w:tab/>
+        <w:t>0.750</w:t>
+      </w:r>
+    </w:p>
+    <w:p>
+      <w:pPr>
+        <w:pStyle w:val="NoSpacing"/>
+        <w:rPr>
+          <w:rFonts w:ascii="Courier New" w:hAnsi="Courier New" w:cs="Courier New"/>
+          <w:sz w:val="18"/>
+        </w:rPr>
+      </w:pPr>
+      <w:r>
+        <w:rPr>
+          <w:rFonts w:ascii="Courier New" w:hAnsi="Courier New" w:cs="Courier New"/>
+          <w:sz w:val="18"/>
+        </w:rPr>
+        <w:t>F-Score:</w:t>
+      </w:r>
+      <w:r>
+        <w:rPr>
+          <w:rFonts w:ascii="Courier New" w:hAnsi="Courier New" w:cs="Courier New"/>
+          <w:sz w:val="18"/>
+        </w:rPr>
+        <w:tab/>
+        <w:t>0.833</w:t>
+      </w:r>
+    </w:p>
+    <w:p>
+      <w:pPr>
+        <w:pStyle w:val="NoSpacing"/>
+        <w:rPr>
+          <w:rFonts w:ascii="Courier New" w:hAnsi="Courier New" w:cs="Courier New"/>
+          <w:sz w:val="18"/>
+        </w:rPr>
+      </w:pPr>
+    </w:p>
+    <w:p>
+      <w:pPr>
+        <w:pStyle w:val="NoSpacing"/>
+        <w:rPr>
+          <w:rFonts w:ascii="Courier New" w:hAnsi="Courier New" w:cs="Courier New"/>
+          <w:sz w:val="18"/>
+        </w:rPr>
+      </w:pPr>
+      <w:r>
+        <w:rPr>
+          <w:rFonts w:ascii="Courier New" w:hAnsi="Courier New" w:cs="Courier New"/>
+          <w:sz w:val="18"/>
+        </w:rPr>
+        <w:t>Evaluation on test set:</w:t>
+      </w:r>
+    </w:p>
+    <w:p>
+      <w:pPr>
+        <w:pStyle w:val="NoSpacing"/>
+        <w:rPr>
+          <w:rFonts w:ascii="Courier New" w:hAnsi="Courier New" w:cs="Courier New"/>
+          <w:sz w:val="18"/>
+        </w:rPr>
+      </w:pPr>
+      <w:r>
+        <w:rPr>
+          <w:rFonts w:ascii="Courier New" w:hAnsi="Courier New" w:cs="Courier New"/>
+          <w:sz w:val="18"/>
+        </w:rPr>
+        <w:t>Confusion Matrix:</w:t>
+      </w:r>
+    </w:p>
+    <w:p>
+      <w:pPr>
+        <w:pStyle w:val="NoSpacing"/>
+        <w:rPr>
+          <w:rFonts w:ascii="Courier New" w:hAnsi="Courier New" w:cs="Courier New"/>
+          <w:sz w:val="18"/>
+          <w:lang w:val="de-CH"/>
+        </w:rPr>
+      </w:pPr>
+      <w:r>
+        <w:rPr>
+          <w:rFonts w:ascii="Courier New" w:hAnsi="Courier New" w:cs="Courier New"/>
+          <w:sz w:val="18"/>
+          <w:lang w:val="de-CH"/>
+        </w:rPr>
+        <w:t>+-------------+</w:t>
+      </w:r>
+    </w:p>
+    <w:p>
+      <w:pPr>
+        <w:pStyle w:val="NoSpacing"/>
+        <w:rPr>
+          <w:rFonts w:ascii="Courier New" w:hAnsi="Courier New" w:cs="Courier New"/>
+          <w:sz w:val="18"/>
+          <w:lang w:val="de-CH"/>
+        </w:rPr>
+      </w:pPr>
+      <w:r>
+        <w:rPr>
+          <w:rFonts w:ascii="Courier New" w:hAnsi="Courier New" w:cs="Courier New"/>
+          <w:sz w:val="18"/>
+          <w:lang w:val="de-CH"/>
+        </w:rPr>
+        <w:t>|   25 |    6 |</w:t>
+      </w:r>
+    </w:p>
+    <w:p>
+      <w:pPr>
+        <w:pStyle w:val="NoSpacing"/>
+        <w:rPr>
+          <w:rFonts w:ascii="Courier New" w:hAnsi="Courier New" w:cs="Courier New"/>
+          <w:sz w:val="18"/>
+          <w:lang w:val="de-CH"/>
+        </w:rPr>
+      </w:pPr>
+      <w:r>
+        <w:rPr>
+          <w:rFonts w:ascii="Courier New" w:hAnsi="Courier New" w:cs="Courier New"/>
+          <w:sz w:val="18"/>
+          <w:lang w:val="de-CH"/>
+        </w:rPr>
+        <w:t>|-------------|</w:t>
+      </w:r>
+    </w:p>
+    <w:p>
+      <w:pPr>
+        <w:pStyle w:val="NoSpacing"/>
+        <w:rPr>
+          <w:rFonts w:ascii="Courier New" w:hAnsi="Courier New" w:cs="Courier New"/>
+          <w:sz w:val="18"/>
+          <w:lang w:val="de-CH"/>
+        </w:rPr>
+      </w:pPr>
+      <w:r>
+        <w:rPr>
+          <w:rFonts w:ascii="Courier New" w:hAnsi="Courier New" w:cs="Courier New"/>
+          <w:sz w:val="18"/>
+          <w:lang w:val="de-CH"/>
+        </w:rPr>
+        <w:t>|    5 | 4193 |</w:t>
+      </w:r>
+    </w:p>
+    <w:p>
+      <w:pPr>
+        <w:pStyle w:val="NoSpacing"/>
+        <w:rPr>
+          <w:rFonts w:ascii="Courier New" w:hAnsi="Courier New" w:cs="Courier New"/>
+          <w:sz w:val="18"/>
+          <w:lang w:val="de-CH"/>
+        </w:rPr>
+      </w:pPr>
+      <w:r>
+        <w:rPr>
+          <w:rFonts w:ascii="Courier New" w:hAnsi="Courier New" w:cs="Courier New"/>
+          <w:sz w:val="18"/>
+          <w:lang w:val="de-CH"/>
+        </w:rPr>
+        <w:t>+-------------+</w:t>
+      </w:r>
+    </w:p>
+    <w:p>
+      <w:pPr>
+        <w:pStyle w:val="NoSpacing"/>
+        <w:rPr>
+          <w:rFonts w:ascii="Courier New" w:hAnsi="Courier New" w:cs="Courier New"/>
+          <w:sz w:val="18"/>
+          <w:lang w:val="de-CH"/>
+        </w:rPr>
+      </w:pPr>
+      <w:proofErr w:type="spellStart"/>
+      <w:r>
+        <w:rPr>
+          <w:rFonts w:ascii="Courier New" w:hAnsi="Courier New" w:cs="Courier New"/>
+          <w:sz w:val="18"/>
+          <w:lang w:val="de-CH"/>
+        </w:rPr>
+        <w:t>Accuracy</w:t>
+      </w:r>
+      <w:proofErr w:type="spellEnd"/>
+      <w:r>
+        <w:rPr>
+          <w:rFonts w:ascii="Courier New" w:hAnsi="Courier New" w:cs="Courier New"/>
+          <w:sz w:val="18"/>
+          <w:lang w:val="de-CH"/>
+        </w:rPr>
+        <w:t>:</w:t>
+      </w:r>
+      <w:r>
+        <w:rPr>
+          <w:rFonts w:ascii="Courier New" w:hAnsi="Courier New" w:cs="Courier New"/>
+          <w:sz w:val="18"/>
+          <w:lang w:val="de-CH"/>
+        </w:rPr>
+        <w:tab/>
+        <w:t>0.997</w:t>
+      </w:r>
+    </w:p>
+    <w:p>
+      <w:pPr>
+        <w:pStyle w:val="NoSpacing"/>
+        <w:rPr>
+          <w:rFonts w:ascii="Courier New" w:hAnsi="Courier New" w:cs="Courier New"/>
+          <w:sz w:val="18"/>
+          <w:lang w:val="de-CH"/>
+        </w:rPr>
+      </w:pPr>
+      <w:r>
+        <w:rPr>
+          <w:rFonts w:ascii="Courier New" w:hAnsi="Courier New" w:cs="Courier New"/>
+          <w:sz w:val="18"/>
+          <w:lang w:val="de-CH"/>
+        </w:rPr>
+        <w:t>Precision:</w:t>
+      </w:r>
+      <w:r>
+        <w:rPr>
+          <w:rFonts w:ascii="Courier New" w:hAnsi="Courier New" w:cs="Courier New"/>
+          <w:sz w:val="18"/>
+          <w:lang w:val="de-CH"/>
+        </w:rPr>
+        <w:tab/>
+        <w:t>0.806</w:t>
+      </w:r>
+    </w:p>
+    <w:p>
+      <w:pPr>
+        <w:pStyle w:val="NoSpacing"/>
+        <w:rPr>
+          <w:rFonts w:ascii="Courier New" w:hAnsi="Courier New" w:cs="Courier New"/>
+          <w:sz w:val="18"/>
+          <w:lang w:val="de-CH"/>
+        </w:rPr>
+      </w:pPr>
+      <w:r>
+        <w:rPr>
+          <w:rFonts w:ascii="Courier New" w:hAnsi="Courier New" w:cs="Courier New"/>
+          <w:sz w:val="18"/>
+          <w:lang w:val="de-CH"/>
+        </w:rPr>
+        <w:t xml:space="preserve">Recall: </w:t>
+      </w:r>
+      <w:r>
+        <w:rPr>
+          <w:rFonts w:ascii="Courier New" w:hAnsi="Courier New" w:cs="Courier New"/>
+          <w:sz w:val="18"/>
+          <w:lang w:val="de-CH"/>
+        </w:rPr>
+        <w:tab/>
+        <w:t>0.833</w:t>
+      </w:r>
+    </w:p>
+    <w:p>
+      <w:pPr>
+        <w:pStyle w:val="NoSpacing"/>
+        <w:rPr>
+          <w:rFonts w:ascii="Courier New" w:hAnsi="Courier New" w:cs="Courier New"/>
+          <w:sz w:val="18"/>
+          <w:lang w:val="de-CH"/>
+        </w:rPr>
+      </w:pPr>
+      <w:r>
+        <w:rPr>
+          <w:rFonts w:ascii="Courier New" w:hAnsi="Courier New" w:cs="Courier New"/>
+          <w:sz w:val="18"/>
+          <w:lang w:val="de-CH"/>
+        </w:rPr>
+        <w:t>F-Score:</w:t>
+      </w:r>
+      <w:r>
+        <w:rPr>
+          <w:rFonts w:ascii="Courier New" w:hAnsi="Courier New" w:cs="Courier New"/>
+          <w:sz w:val="18"/>
+          <w:lang w:val="de-CH"/>
+        </w:rPr>
+        <w:tab/>
+        <w:t>0.820</w:t>
+      </w:r>
+    </w:p>
     <w:sectPr>
-      <w:headerReference w:type="default" r:id="rId18"/>
+      <w:headerReference w:type="default" r:id="rId19"/>
       <w:pgSz w:w="12240" w:h="15840"/>
       <w:pgMar w:top="1440" w:right="1440" w:bottom="1440" w:left="1440" w:header="720" w:footer="720" w:gutter="0"/>
       <w:cols w:space="720"/>

</xml_diff>